<commit_message>
Add frustum culling and minor optimizations.
- Add frustum culling.
- Enhance const correctness and also try to pass array/vector as reference as possible.
- vk command call optimization. It will now check the previous state before setting a new one.
- Move SortRenderer() from Scene to DeferredShadingRenderer.
</commit_message>
<xml_diff>
--- a/UHE_CodingStandard.docx
+++ b/UHE_CodingStandard.docx
@@ -76,6 +76,25 @@
     </w:p>
     <w:p>
       <w:pPr>
+        <w:pStyle w:val="a5"/>
+        <w:numPr>
+          <w:ilvl w:val="0"/>
+          <w:numId w:val="11"/>
+        </w:numPr>
+        <w:ind w:leftChars="0"/>
+        <w:rPr>
+          <w:lang w:val="en-GB"/>
+        </w:rPr>
+      </w:pPr>
+      <w:r>
+        <w:rPr>
+          <w:lang w:val="en-GB"/>
+        </w:rPr>
+        <w:t>Use const qualifier if the variable won’t change. Also use const&amp; when passing array/vector between function, prevent copying as many as possible.</w:t>
+      </w:r>
+    </w:p>
+    <w:p>
+      <w:pPr>
         <w:rPr>
           <w:lang w:val="en-GB"/>
         </w:rPr>
@@ -419,7 +438,11 @@
         <w:ind w:leftChars="0"/>
       </w:pPr>
       <w:r>
-        <w:t>The first letter of each word in a name (such as type name or variable name) is capitalized, and there is usually no underscore between words. For example, Health and UPrimitiveComponent are correct, but not lastMouseCoordinates or delta_coordinates.</w:t>
+        <w:t xml:space="preserve">The first letter of each word in a name (such as type name or variable name) is </w:t>
+      </w:r>
+      <w:r>
+        <w:lastRenderedPageBreak/>
+        <w:t>capitalized, and there is usually no underscore between words. For example, Health and UPrimitiveComponent are correct, but not lastMouseCoordinates or delta_coordinates.</w:t>
       </w:r>
     </w:p>
     <w:p>
@@ -432,7 +455,6 @@
         <w:ind w:leftChars="0"/>
       </w:pPr>
       <w:r>
-        <w:lastRenderedPageBreak/>
         <w:t>All classes/structs/enums are started with a prefix UH.</w:t>
       </w:r>
     </w:p>
@@ -810,6 +832,7 @@
         <w:rPr>
           <w:rFonts w:hint="eastAsia"/>
         </w:rPr>
+        <w:lastRenderedPageBreak/>
         <w:t>Use nullptr for custom pointers.</w:t>
       </w:r>
     </w:p>
@@ -826,7 +849,6 @@
         <w:rPr>
           <w:rFonts w:hint="eastAsia"/>
         </w:rPr>
-        <w:lastRenderedPageBreak/>
         <w:t>Use VK_NULL_HANDLE for Vulkan pointers.</w:t>
       </w:r>
     </w:p>

</xml_diff>

<commit_message>
Material graph system update.
My first implementation for material graph.
</commit_message>
<xml_diff>
--- a/UHE_CodingStandard.docx
+++ b/UHE_CodingStandard.docx
@@ -45,6 +45,7 @@
         </w:numPr>
         <w:ind w:leftChars="0"/>
         <w:rPr>
+          <w:rFonts w:hint="eastAsia"/>
           <w:lang w:val="en-GB"/>
         </w:rPr>
       </w:pPr>
@@ -52,7 +53,7 @@
         <w:rPr>
           <w:lang w:val="en-GB"/>
         </w:rPr>
-        <w:t>No Singletons!</w:t>
+        <w:t>Use least global variables as possible.</w:t>
       </w:r>
     </w:p>
     <w:p>
@@ -69,9 +70,10 @@
       </w:pPr>
       <w:r>
         <w:rPr>
+          <w:rFonts w:hint="eastAsia"/>
           <w:lang w:val="en-GB"/>
         </w:rPr>
-        <w:t>Use least global variables as possible.</w:t>
+        <w:t>Use least Singleton class as possible.</w:t>
       </w:r>
     </w:p>
     <w:p>
@@ -1161,6 +1163,44 @@
     </w:sectPr>
   </w:body>
 </w:document>
+</file>
+
+<file path=word/endnotes.xml><?xml version="1.0" encoding="utf-8"?>
+<w:endnotes xmlns:ve="http://schemas.openxmlformats.org/markup-compatibility/2006" xmlns:o="urn:schemas-microsoft-com:office:office" xmlns:r="http://schemas.openxmlformats.org/officeDocument/2006/relationships" xmlns:m="http://schemas.openxmlformats.org/officeDocument/2006/math" xmlns:v="urn:schemas-microsoft-com:vml" xmlns:wp="http://schemas.openxmlformats.org/drawingml/2006/wordprocessingDrawing" xmlns:w10="urn:schemas-microsoft-com:office:word" xmlns:w="http://schemas.openxmlformats.org/wordprocessingml/2006/main" xmlns:wne="http://schemas.microsoft.com/office/word/2006/wordml">
+  <w:endnote w:type="separator" w:id="0">
+    <w:p>
+      <w:r>
+        <w:separator/>
+      </w:r>
+    </w:p>
+  </w:endnote>
+  <w:endnote w:type="continuationSeparator" w:id="1">
+    <w:p>
+      <w:r>
+        <w:continuationSeparator/>
+      </w:r>
+    </w:p>
+  </w:endnote>
+</w:endnotes>
+</file>
+
+<file path=word/footnotes.xml><?xml version="1.0" encoding="utf-8"?>
+<w:footnotes xmlns:ve="http://schemas.openxmlformats.org/markup-compatibility/2006" xmlns:o="urn:schemas-microsoft-com:office:office" xmlns:r="http://schemas.openxmlformats.org/officeDocument/2006/relationships" xmlns:m="http://schemas.openxmlformats.org/officeDocument/2006/math" xmlns:v="urn:schemas-microsoft-com:vml" xmlns:wp="http://schemas.openxmlformats.org/drawingml/2006/wordprocessingDrawing" xmlns:w10="urn:schemas-microsoft-com:office:word" xmlns:w="http://schemas.openxmlformats.org/wordprocessingml/2006/main" xmlns:wne="http://schemas.microsoft.com/office/word/2006/wordml">
+  <w:footnote w:type="separator" w:id="0">
+    <w:p>
+      <w:r>
+        <w:separator/>
+      </w:r>
+    </w:p>
+  </w:footnote>
+  <w:footnote w:type="continuationSeparator" w:id="1">
+    <w:p>
+      <w:r>
+        <w:continuationSeparator/>
+      </w:r>
+    </w:p>
+  </w:footnote>
+</w:footnotes>
 </file>
 
 <file path=word/numbering.xml><?xml version="1.0" encoding="utf-8"?>
@@ -2843,6 +2883,70 @@
       <w:ind w:leftChars="200" w:left="480"/>
     </w:pPr>
   </w:style>
+  <w:style w:type="paragraph" w:styleId="a6">
+    <w:name w:val="header"/>
+    <w:basedOn w:val="a"/>
+    <w:link w:val="a7"/>
+    <w:uiPriority w:val="99"/>
+    <w:semiHidden/>
+    <w:unhideWhenUsed/>
+    <w:rsid w:val="00371A0B"/>
+    <w:pPr>
+      <w:tabs>
+        <w:tab w:val="center" w:pos="4153"/>
+        <w:tab w:val="right" w:pos="8306"/>
+      </w:tabs>
+      <w:snapToGrid w:val="0"/>
+    </w:pPr>
+    <w:rPr>
+      <w:sz w:val="20"/>
+      <w:szCs w:val="20"/>
+    </w:rPr>
+  </w:style>
+  <w:style w:type="character" w:customStyle="1" w:styleId="a7">
+    <w:name w:val="頁首 字元"/>
+    <w:basedOn w:val="a0"/>
+    <w:link w:val="a6"/>
+    <w:uiPriority w:val="99"/>
+    <w:semiHidden/>
+    <w:rsid w:val="00371A0B"/>
+    <w:rPr>
+      <w:sz w:val="20"/>
+      <w:szCs w:val="20"/>
+    </w:rPr>
+  </w:style>
+  <w:style w:type="paragraph" w:styleId="a8">
+    <w:name w:val="footer"/>
+    <w:basedOn w:val="a"/>
+    <w:link w:val="a9"/>
+    <w:uiPriority w:val="99"/>
+    <w:semiHidden/>
+    <w:unhideWhenUsed/>
+    <w:rsid w:val="00371A0B"/>
+    <w:pPr>
+      <w:tabs>
+        <w:tab w:val="center" w:pos="4153"/>
+        <w:tab w:val="right" w:pos="8306"/>
+      </w:tabs>
+      <w:snapToGrid w:val="0"/>
+    </w:pPr>
+    <w:rPr>
+      <w:sz w:val="20"/>
+      <w:szCs w:val="20"/>
+    </w:rPr>
+  </w:style>
+  <w:style w:type="character" w:customStyle="1" w:styleId="a9">
+    <w:name w:val="頁尾 字元"/>
+    <w:basedOn w:val="a0"/>
+    <w:link w:val="a8"/>
+    <w:uiPriority w:val="99"/>
+    <w:semiHidden/>
+    <w:rsid w:val="00371A0B"/>
+    <w:rPr>
+      <w:sz w:val="20"/>
+      <w:szCs w:val="20"/>
+    </w:rPr>
+  </w:style>
 </w:styles>
 </file>
 

</xml_diff>

<commit_message>
BIG refactoring and bugfixes.
- Fix the indirect specular bug in lighting pass, I forgot there is no "addition" blending anymore.
- Wrapped std::unique_ptr and make_unique as a define.
- Added high level GUI class implementation.
- Applied new GUI classes to all editors.
- Removed old utilities.
- Enhanced the safety of buffer copy, it always uses memcpy_s from now on.
</commit_message>
<xml_diff>
--- a/UHE_CodingStandard.docx
+++ b/UHE_CodingStandard.docx
@@ -45,7 +45,6 @@
         </w:numPr>
         <w:ind w:leftChars="0"/>
         <w:rPr>
-          <w:rFonts w:hint="eastAsia"/>
           <w:lang w:val="en-GB"/>
         </w:rPr>
       </w:pPr>
@@ -70,10 +69,22 @@
       </w:pPr>
       <w:r>
         <w:rPr>
-          <w:rFonts w:hint="eastAsia"/>
           <w:lang w:val="en-GB"/>
         </w:rPr>
-        <w:t>Use least Singleton class as possible.</w:t>
+        <w:t>No</w:t>
+      </w:r>
+      <w:r>
+        <w:rPr>
+          <w:rFonts w:hint="eastAsia"/>
+          <w:lang w:val="en-GB"/>
+        </w:rPr>
+        <w:t xml:space="preserve"> Singleton</w:t>
+      </w:r>
+      <w:r>
+        <w:rPr>
+          <w:lang w:val="en-GB"/>
+        </w:rPr>
+        <w:t>!</w:t>
       </w:r>
     </w:p>
     <w:p>
@@ -92,7 +103,45 @@
         <w:rPr>
           <w:lang w:val="en-GB"/>
         </w:rPr>
+        <w:t>If base classes get a chance to be destroy, they must provide virtual destructor.</w:t>
+      </w:r>
+    </w:p>
+    <w:p>
+      <w:pPr>
+        <w:pStyle w:val="a5"/>
+        <w:numPr>
+          <w:ilvl w:val="0"/>
+          <w:numId w:val="11"/>
+        </w:numPr>
+        <w:ind w:leftChars="0"/>
+        <w:rPr>
+          <w:lang w:val="en-GB"/>
+        </w:rPr>
+      </w:pPr>
+      <w:r>
+        <w:rPr>
+          <w:lang w:val="en-GB"/>
+        </w:rPr>
         <w:t>Use const qualifier if the variable won’t change. Also use const&amp; when passing array/vector between function, prevent copying as many as possible.</w:t>
+      </w:r>
+    </w:p>
+    <w:p>
+      <w:pPr>
+        <w:pStyle w:val="a5"/>
+        <w:numPr>
+          <w:ilvl w:val="0"/>
+          <w:numId w:val="11"/>
+        </w:numPr>
+        <w:ind w:leftChars="0"/>
+        <w:rPr>
+          <w:lang w:val="en-GB"/>
+        </w:rPr>
+      </w:pPr>
+      <w:r>
+        <w:rPr>
+          <w:lang w:val="en-GB"/>
+        </w:rPr>
+        <w:t>Use memcpy_s instead memcpy.</w:t>
       </w:r>
     </w:p>
     <w:p>
@@ -440,11 +489,8 @@
         <w:ind w:leftChars="0"/>
       </w:pPr>
       <w:r>
-        <w:t xml:space="preserve">The first letter of each word in a name (such as type name or variable name) is </w:t>
-      </w:r>
-      <w:r>
         <w:lastRenderedPageBreak/>
-        <w:t>capitalized, and there is usually no underscore between words. For example, Health and UPrimitiveComponent are correct, but not lastMouseCoordinates or delta_coordinates.</w:t>
+        <w:t>The first letter of each word in a name (such as type name or variable name) is capitalized, and there is usually no underscore between words. For example, Health and UPrimitiveComponent are correct, but not lastMouseCoordinates or delta_coordinates.</w:t>
       </w:r>
     </w:p>
     <w:p>
@@ -815,6 +861,7 @@
         <w:rPr>
           <w:rFonts w:hint="eastAsia"/>
         </w:rPr>
+        <w:lastRenderedPageBreak/>
         <w:t>Pointer</w:t>
       </w:r>
       <w:r>
@@ -834,7 +881,6 @@
         <w:rPr>
           <w:rFonts w:hint="eastAsia"/>
         </w:rPr>
-        <w:lastRenderedPageBreak/>
         <w:t>Use nullptr for custom pointers.</w:t>
       </w:r>
     </w:p>
@@ -1152,7 +1198,11 @@
         <w:ind w:leftChars="0"/>
       </w:pPr>
       <w:r>
-        <w:t>If there are more than 2 parameters need to be bound to shader, implement BindParameters() function for them.</w:t>
+        <w:t xml:space="preserve">If there are more than 2 parameters need to be bound to shader, implement </w:t>
+      </w:r>
+      <w:r>
+        <w:lastRenderedPageBreak/>
+        <w:t>BindParameters() function for them.</w:t>
       </w:r>
     </w:p>
     <w:sectPr>

</xml_diff>